<commit_message>
update  for decision tree model hw2
</commit_message>
<xml_diff>
--- a/HW2/HW2.docx
+++ b/HW2/HW2.docx
@@ -264,7 +264,147 @@
           <w:sz w:val="24"/>
           <w:szCs w:val="24"/>
         </w:rPr>
-        <w:t xml:space="preserve">The features are, in order: id - unique identifier F1 - Continuous value describing number of years since last degree was completed F2 - Continuous value indicating hours worked per week 3 - Categorical Value F4 - Categorical Value indicating type of occupation F5 - continuous value denoting gains F6 - continuous value denoting loss F7 - Categorical value denoting marital status F8 - Categorical value denoting type of employment (e.g., Self) F9 </w:t>
+        <w:t xml:space="preserve">The features are, in order: id - unique identifier </w:t>
+      </w:r>
+      <w:r>
+        <w:rPr>
+          <w:rFonts w:ascii="inherit" w:eastAsia="Times New Roman" w:hAnsi="inherit" w:cs="Helvetica"/>
+          <w:b/>
+          <w:bCs/>
+          <w:color w:val="1F3333"/>
+          <w:sz w:val="24"/>
+          <w:szCs w:val="24"/>
+        </w:rPr>
+        <w:t>F1 - Continuous value</w:t>
+      </w:r>
+      <w:r>
+        <w:rPr>
+          <w:rFonts w:ascii="inherit" w:eastAsia="Times New Roman" w:hAnsi="inherit" w:cs="Helvetica"/>
+          <w:color w:val="1F3333"/>
+          <w:sz w:val="24"/>
+          <w:szCs w:val="24"/>
+        </w:rPr>
+        <w:t xml:space="preserve"> describing number of years since last degree was completed </w:t>
+      </w:r>
+      <w:r>
+        <w:rPr>
+          <w:rFonts w:ascii="inherit" w:eastAsia="Times New Roman" w:hAnsi="inherit" w:cs="Helvetica"/>
+          <w:b/>
+          <w:bCs/>
+          <w:color w:val="1F3333"/>
+          <w:sz w:val="24"/>
+          <w:szCs w:val="24"/>
+        </w:rPr>
+        <w:t>F2 - Continuous value</w:t>
+      </w:r>
+      <w:r>
+        <w:rPr>
+          <w:rFonts w:ascii="inherit" w:eastAsia="Times New Roman" w:hAnsi="inherit" w:cs="Helvetica"/>
+          <w:color w:val="1F3333"/>
+          <w:sz w:val="24"/>
+          <w:szCs w:val="24"/>
+        </w:rPr>
+        <w:t xml:space="preserve"> indicating hours worked per week 3 - Categorical Value </w:t>
+      </w:r>
+      <w:r>
+        <w:rPr>
+          <w:rFonts w:ascii="inherit" w:eastAsia="Times New Roman" w:hAnsi="inherit" w:cs="Helvetica"/>
+          <w:b/>
+          <w:bCs/>
+          <w:color w:val="1F3333"/>
+          <w:sz w:val="24"/>
+          <w:szCs w:val="24"/>
+        </w:rPr>
+        <w:t>F4 - Categorical Value</w:t>
+      </w:r>
+      <w:r>
+        <w:rPr>
+          <w:rFonts w:ascii="inherit" w:eastAsia="Times New Roman" w:hAnsi="inherit" w:cs="Helvetica"/>
+          <w:color w:val="1F3333"/>
+          <w:sz w:val="24"/>
+          <w:szCs w:val="24"/>
+        </w:rPr>
+        <w:t xml:space="preserve"> indicating type of occupation </w:t>
+      </w:r>
+      <w:r>
+        <w:rPr>
+          <w:rFonts w:ascii="inherit" w:eastAsia="Times New Roman" w:hAnsi="inherit" w:cs="Helvetica"/>
+          <w:b/>
+          <w:bCs/>
+          <w:color w:val="1F3333"/>
+          <w:sz w:val="24"/>
+          <w:szCs w:val="24"/>
+        </w:rPr>
+        <w:t>F5 - continuous value</w:t>
+      </w:r>
+      <w:r>
+        <w:rPr>
+          <w:rFonts w:ascii="inherit" w:eastAsia="Times New Roman" w:hAnsi="inherit" w:cs="Helvetica"/>
+          <w:color w:val="1F3333"/>
+          <w:sz w:val="24"/>
+          <w:szCs w:val="24"/>
+        </w:rPr>
+        <w:t xml:space="preserve"> denoting gains </w:t>
+      </w:r>
+      <w:r>
+        <w:rPr>
+          <w:rFonts w:ascii="inherit" w:eastAsia="Times New Roman" w:hAnsi="inherit" w:cs="Helvetica"/>
+          <w:b/>
+          <w:bCs/>
+          <w:color w:val="1F3333"/>
+          <w:sz w:val="24"/>
+          <w:szCs w:val="24"/>
+        </w:rPr>
+        <w:t>F6 - continuous value</w:t>
+      </w:r>
+      <w:r>
+        <w:rPr>
+          <w:rFonts w:ascii="inherit" w:eastAsia="Times New Roman" w:hAnsi="inherit" w:cs="Helvetica"/>
+          <w:color w:val="1F3333"/>
+          <w:sz w:val="24"/>
+          <w:szCs w:val="24"/>
+        </w:rPr>
+        <w:t xml:space="preserve"> denoting loss </w:t>
+      </w:r>
+      <w:r>
+        <w:rPr>
+          <w:rFonts w:ascii="inherit" w:eastAsia="Times New Roman" w:hAnsi="inherit" w:cs="Helvetica"/>
+          <w:b/>
+          <w:bCs/>
+          <w:color w:val="1F3333"/>
+          <w:sz w:val="24"/>
+          <w:szCs w:val="24"/>
+        </w:rPr>
+        <w:t>F7 - Categorical value</w:t>
+      </w:r>
+      <w:r>
+        <w:rPr>
+          <w:rFonts w:ascii="inherit" w:eastAsia="Times New Roman" w:hAnsi="inherit" w:cs="Helvetica"/>
+          <w:color w:val="1F3333"/>
+          <w:sz w:val="24"/>
+          <w:szCs w:val="24"/>
+        </w:rPr>
+        <w:t xml:space="preserve"> denoting marital status </w:t>
+      </w:r>
+      <w:r>
+        <w:rPr>
+          <w:rFonts w:ascii="inherit" w:eastAsia="Times New Roman" w:hAnsi="inherit" w:cs="Helvetica"/>
+          <w:b/>
+          <w:bCs/>
+          <w:color w:val="1F3333"/>
+          <w:sz w:val="24"/>
+          <w:szCs w:val="24"/>
+        </w:rPr>
+        <w:t>F8 - Categorical value</w:t>
+      </w:r>
+      <w:r>
+        <w:rPr>
+          <w:rFonts w:ascii="inherit" w:eastAsia="Times New Roman" w:hAnsi="inherit" w:cs="Helvetica"/>
+          <w:color w:val="1F3333"/>
+          <w:sz w:val="24"/>
+          <w:szCs w:val="24"/>
+        </w:rPr>
+        <w:t xml:space="preserve"> denoting type of employment (e.g., </w:t>
       </w:r>
       <w:r>
         <w:rPr>
@@ -274,7 +414,67 @@
           <w:szCs w:val="24"/>
         </w:rPr>
         <w:lastRenderedPageBreak/>
-        <w:t>Categorical Value denoting education type F10 - Categorical Value denoting different race F11 - Categorical - Female/Male</w:t>
+        <w:t xml:space="preserve">Self) </w:t>
+      </w:r>
+      <w:r>
+        <w:rPr>
+          <w:rFonts w:ascii="inherit" w:eastAsia="Times New Roman" w:hAnsi="inherit" w:cs="Helvetica"/>
+          <w:b/>
+          <w:bCs/>
+          <w:color w:val="1F3333"/>
+          <w:sz w:val="24"/>
+          <w:szCs w:val="24"/>
+        </w:rPr>
+        <w:t>F9 Categorical Value</w:t>
+      </w:r>
+      <w:r>
+        <w:rPr>
+          <w:rFonts w:ascii="inherit" w:eastAsia="Times New Roman" w:hAnsi="inherit" w:cs="Helvetica"/>
+          <w:color w:val="1F3333"/>
+          <w:sz w:val="24"/>
+          <w:szCs w:val="24"/>
+        </w:rPr>
+        <w:t xml:space="preserve"> denoting education type </w:t>
+      </w:r>
+      <w:r>
+        <w:rPr>
+          <w:rFonts w:ascii="inherit" w:eastAsia="Times New Roman" w:hAnsi="inherit" w:cs="Helvetica"/>
+          <w:b/>
+          <w:bCs/>
+          <w:color w:val="1F3333"/>
+          <w:sz w:val="24"/>
+          <w:szCs w:val="24"/>
+        </w:rPr>
+        <w:t>F10 - Categorical Value</w:t>
+      </w:r>
+      <w:r>
+        <w:rPr>
+          <w:rFonts w:ascii="inherit" w:eastAsia="Times New Roman" w:hAnsi="inherit" w:cs="Helvetica"/>
+          <w:color w:val="1F3333"/>
+          <w:sz w:val="24"/>
+          <w:szCs w:val="24"/>
+        </w:rPr>
+        <w:t xml:space="preserve"> denoting different race </w:t>
+      </w:r>
+      <w:r>
+        <w:rPr>
+          <w:rFonts w:ascii="inherit" w:eastAsia="Times New Roman" w:hAnsi="inherit" w:cs="Helvetica"/>
+          <w:b/>
+          <w:bCs/>
+          <w:color w:val="1F3333"/>
+          <w:sz w:val="24"/>
+          <w:szCs w:val="24"/>
+        </w:rPr>
+        <w:t>F11 - Categorical</w:t>
+      </w:r>
+      <w:r>
+        <w:rPr>
+          <w:rFonts w:ascii="inherit" w:eastAsia="Times New Roman" w:hAnsi="inherit" w:cs="Helvetica"/>
+          <w:color w:val="1F3333"/>
+          <w:sz w:val="24"/>
+          <w:szCs w:val="24"/>
+        </w:rPr>
+        <w:t xml:space="preserve"> - Female/Male</w:t>
       </w:r>
     </w:p>
     <w:p>
@@ -1120,6 +1320,7 @@
     <w:lsdException w:name="HTML Sample" w:semiHidden="1" w:unhideWhenUsed="1"/>
     <w:lsdException w:name="HTML Typewriter" w:semiHidden="1" w:unhideWhenUsed="1"/>
     <w:lsdException w:name="HTML Variable" w:semiHidden="1" w:unhideWhenUsed="1"/>
+    <w:lsdException w:name="Normal Table" w:semiHidden="1" w:unhideWhenUsed="1"/>
     <w:lsdException w:name="annotation subject" w:semiHidden="1" w:unhideWhenUsed="1"/>
     <w:lsdException w:name="No List" w:semiHidden="1" w:unhideWhenUsed="1"/>
     <w:lsdException w:name="Outline List 1" w:semiHidden="1" w:unhideWhenUsed="1"/>
@@ -1166,8 +1367,10 @@
     <w:lsdException w:name="Table Subtle 2" w:semiHidden="1" w:unhideWhenUsed="1"/>
     <w:lsdException w:name="Table Web 1" w:semiHidden="1" w:unhideWhenUsed="1"/>
     <w:lsdException w:name="Table Web 2" w:semiHidden="1" w:unhideWhenUsed="1"/>
+    <w:lsdException w:name="Table Web 3" w:semiHidden="1" w:unhideWhenUsed="1"/>
     <w:lsdException w:name="Balloon Text" w:semiHidden="1" w:unhideWhenUsed="1"/>
     <w:lsdException w:name="Table Grid" w:uiPriority="39"/>
+    <w:lsdException w:name="Table Theme" w:semiHidden="1" w:unhideWhenUsed="1"/>
     <w:lsdException w:name="Placeholder Text" w:semiHidden="1"/>
     <w:lsdException w:name="No Spacing" w:uiPriority="1" w:qFormat="1"/>
     <w:lsdException w:name="Light Shading" w:uiPriority="60"/>

</xml_diff>